<commit_message>
Se agrega fecha de audiencia en planeacionestraejica, se añade a reporte
</commit_message>
<xml_diff>
--- a/scorpioweb/wwwroot/Documentos/templateSCP.docx
+++ b/scorpioweb/wwwroot/Documentos/templateSCP.docx
@@ -66,31 +66,7 @@
           <w:u w:val="single"/>
           <w:lang w:val="es-ES" w:eastAsia="es-ES"/>
         </w:rPr>
-        <w:t xml:space="preserve">DE LA </w:t>
-      </w:r>
-      <w:proofErr w:type="spellStart"/>
-      <w:r>
-        <w:rPr>
-          <w:rFonts w:ascii="Century Gothic" w:eastAsia="Times New Roman" w:hAnsi="Century Gothic" w:cs="Arial"/>
-          <w:color w:val="404040" w:themeColor="text1" w:themeTint="BF"/>
-          <w:sz w:val="19"/>
-          <w:szCs w:val="19"/>
-          <w:u w:val="single"/>
-          <w:lang w:val="es-ES" w:eastAsia="es-ES"/>
-        </w:rPr>
-        <w:t>SUSPENSION</w:t>
-      </w:r>
-      <w:proofErr w:type="spellEnd"/>
-      <w:r>
-        <w:rPr>
-          <w:rFonts w:ascii="Century Gothic" w:eastAsia="Times New Roman" w:hAnsi="Century Gothic" w:cs="Arial"/>
-          <w:color w:val="404040" w:themeColor="text1" w:themeTint="BF"/>
-          <w:sz w:val="19"/>
-          <w:szCs w:val="19"/>
-          <w:u w:val="single"/>
-          <w:lang w:val="es-ES" w:eastAsia="es-ES"/>
-        </w:rPr>
-        <w:t xml:space="preserve"> CONDICIONAL DEL PROCESO</w:t>
+        <w:t>DE LA SUSPENSION CONDICIONAL DEL PROCESO</w:t>
       </w:r>
       <w:r>
         <w:rPr>
@@ -233,9 +209,8 @@
           <w:szCs w:val="19"/>
           <w:lang w:val="es-ES" w:eastAsia="es-ES"/>
         </w:rPr>
-        <w:t>SSP/DGEPMS/</w:t>
-      </w:r>
-      <w:proofErr w:type="spellStart"/>
+        <w:t>SSP/DGEPMS/MC</w:t>
+      </w:r>
       <w:r>
         <w:rPr>
           <w:rFonts w:ascii="Century Gothic" w:eastAsia="Times New Roman" w:hAnsi="Century Gothic" w:cs="Arial"/>
@@ -245,20 +220,8 @@
           <w:szCs w:val="19"/>
           <w:lang w:val="es-ES" w:eastAsia="es-ES"/>
         </w:rPr>
-        <w:t>MC</w:t>
-      </w:r>
-      <w:r>
-        <w:rPr>
-          <w:rFonts w:ascii="Century Gothic" w:eastAsia="Times New Roman" w:hAnsi="Century Gothic" w:cs="Arial"/>
-          <w:b/>
-          <w:color w:val="404040" w:themeColor="text1" w:themeTint="BF"/>
-          <w:sz w:val="19"/>
-          <w:szCs w:val="19"/>
-          <w:lang w:val="es-ES" w:eastAsia="es-ES"/>
-        </w:rPr>
         <w:t>YSCP</w:t>
       </w:r>
-      <w:proofErr w:type="spellEnd"/>
       <w:r>
         <w:rPr>
           <w:rFonts w:ascii="Century Gothic" w:eastAsia="Times New Roman" w:hAnsi="Century Gothic" w:cs="Arial"/>
@@ -294,7 +257,6 @@
         </w:rPr>
         <w:t>/</w:t>
       </w:r>
-      <w:proofErr w:type="spellStart"/>
       <w:r>
         <w:rPr>
           <w:rFonts w:ascii="Century Gothic" w:eastAsia="Times New Roman" w:hAnsi="Century Gothic" w:cs="Arial"/>
@@ -307,7 +269,6 @@
         </w:rPr>
         <w:t>XXXX</w:t>
       </w:r>
-      <w:proofErr w:type="spellEnd"/>
     </w:p>
     <w:p>
       <w:pPr>
@@ -1186,7 +1147,7 @@
     </w:p>
     <w:tbl>
       <w:tblPr>
-        <w:tblW w:w="9639" w:type="dxa"/>
+        <w:tblW w:w="11624" w:type="dxa"/>
         <w:jc w:val="center"/>
         <w:tblBorders>
           <w:top w:val="single" w:sz="4" w:space="0" w:color="auto"/>
@@ -1199,12 +1160,13 @@
         <w:tblLook w:val="04A0" w:firstRow="1" w:lastRow="0" w:firstColumn="1" w:lastColumn="0" w:noHBand="0" w:noVBand="1"/>
       </w:tblPr>
       <w:tblGrid>
-        <w:gridCol w:w="1857"/>
-        <w:gridCol w:w="2466"/>
-        <w:gridCol w:w="656"/>
-        <w:gridCol w:w="1329"/>
-        <w:gridCol w:w="1128"/>
-        <w:gridCol w:w="2203"/>
+        <w:gridCol w:w="1851"/>
+        <w:gridCol w:w="2460"/>
+        <w:gridCol w:w="2025"/>
+        <w:gridCol w:w="651"/>
+        <w:gridCol w:w="1326"/>
+        <w:gridCol w:w="1120"/>
+        <w:gridCol w:w="2191"/>
       </w:tblGrid>
       <w:tr>
         <w:trPr>
@@ -1235,28 +1197,19 @@
                 <w:sz w:val="19"/>
                 <w:szCs w:val="19"/>
               </w:rPr>
-              <w:t xml:space="preserve">NOMBRE DEL </w:t>
-            </w:r>
-            <w:r>
-              <w:rPr>
-                <w:rFonts w:ascii="Century Gothic" w:hAnsi="Century Gothic" w:cs="Arial"/>
-                <w:b/>
-                <w:color w:val="404040" w:themeColor="text1" w:themeTint="BF"/>
-                <w:sz w:val="19"/>
-                <w:szCs w:val="19"/>
-              </w:rPr>
-              <w:t>IMPUTADO</w:t>
+              <w:t>NOMBRE DEL IMPUTADO</w:t>
             </w:r>
           </w:p>
         </w:tc>
         <w:tc>
           <w:tcPr>
-            <w:tcW w:w="3122" w:type="dxa"/>
-            <w:gridSpan w:val="2"/>
+            <w:tcW w:w="5107" w:type="dxa"/>
+            <w:gridSpan w:val="3"/>
             <w:vAlign w:val="center"/>
           </w:tcPr>
           <w:p>
             <w:pPr>
+              <w:jc w:val="center"/>
               <w:rPr>
                 <w:rFonts w:ascii="Century Gothic" w:hAnsi="Century Gothic" w:cs="Arial"/>
                 <w:b/>
@@ -1453,8 +1406,8 @@
         </w:tc>
         <w:tc>
           <w:tcPr>
-            <w:tcW w:w="7782" w:type="dxa"/>
-            <w:gridSpan w:val="5"/>
+            <w:tcW w:w="9767" w:type="dxa"/>
+            <w:gridSpan w:val="6"/>
             <w:vAlign w:val="center"/>
           </w:tcPr>
           <w:p>
@@ -1519,6 +1472,662 @@
               </w:rPr>
               <w:fldChar w:fldCharType="end"/>
             </w:r>
+          </w:p>
+        </w:tc>
+      </w:tr>
+      <w:tr>
+        <w:trPr>
+          <w:trHeight w:val="165"/>
+          <w:jc w:val="center"/>
+        </w:trPr>
+        <w:tc>
+          <w:tcPr>
+            <w:tcW w:w="1857" w:type="dxa"/>
+            <w:vMerge w:val="restart"/>
+            <w:shd w:val="clear" w:color="auto" w:fill="D9D9D9"/>
+            <w:vAlign w:val="center"/>
+          </w:tcPr>
+          <w:p>
+            <w:pPr>
+              <w:rPr>
+                <w:rFonts w:ascii="Century Gothic" w:hAnsi="Century Gothic" w:cs="Arial"/>
+                <w:b/>
+                <w:color w:val="404040" w:themeColor="text1" w:themeTint="BF"/>
+                <w:sz w:val="19"/>
+                <w:szCs w:val="19"/>
+              </w:rPr>
+            </w:pPr>
+            <w:r>
+              <w:rPr>
+                <w:rFonts w:ascii="Century Gothic" w:hAnsi="Century Gothic" w:cs="Arial"/>
+                <w:b/>
+                <w:color w:val="404040" w:themeColor="text1" w:themeTint="BF"/>
+                <w:sz w:val="19"/>
+                <w:szCs w:val="19"/>
+              </w:rPr>
+              <w:t>FECHA DE LA IMPOSICIÓN</w:t>
+            </w:r>
+          </w:p>
+        </w:tc>
+        <w:tc>
+          <w:tcPr>
+            <w:tcW w:w="2466" w:type="dxa"/>
+            <w:vMerge w:val="restart"/>
+            <w:vAlign w:val="center"/>
+          </w:tcPr>
+          <w:p>
+            <w:pPr>
+              <w:jc w:val="center"/>
+              <w:rPr>
+                <w:rFonts w:ascii="Century Gothic" w:hAnsi="Century Gothic" w:cs="Arial"/>
+                <w:b/>
+                <w:color w:val="404040" w:themeColor="text1" w:themeTint="BF"/>
+                <w:sz w:val="19"/>
+                <w:szCs w:val="19"/>
+              </w:rPr>
+            </w:pPr>
+            <w:r>
+              <w:rPr>
+                <w:rFonts w:ascii="Century Gothic" w:hAnsi="Century Gothic" w:cs="Arial"/>
+                <w:b/>
+                <w:color w:val="404040" w:themeColor="text1" w:themeTint="BF"/>
+                <w:sz w:val="19"/>
+                <w:szCs w:val="19"/>
+              </w:rPr>
+              <w:fldChar w:fldCharType="begin"/>
+            </w:r>
+            <w:r>
+              <w:rPr>
+                <w:rFonts w:ascii="Century Gothic" w:hAnsi="Century Gothic" w:cs="Arial"/>
+                <w:b/>
+                <w:color w:val="404040" w:themeColor="text1" w:themeTint="BF"/>
+                <w:sz w:val="19"/>
+                <w:szCs w:val="19"/>
+              </w:rPr>
+              <w:instrText xml:space="preserve"> MERGEFIELD  FechaImposicion  \* MERGEFORMAT </w:instrText>
+            </w:r>
+            <w:r>
+              <w:rPr>
+                <w:rFonts w:ascii="Century Gothic" w:hAnsi="Century Gothic" w:cs="Arial"/>
+                <w:b/>
+                <w:color w:val="404040" w:themeColor="text1" w:themeTint="BF"/>
+                <w:sz w:val="19"/>
+                <w:szCs w:val="19"/>
+              </w:rPr>
+              <w:fldChar w:fldCharType="separate"/>
+            </w:r>
+            <w:r>
+              <w:rPr>
+                <w:rFonts w:ascii="Century Gothic" w:hAnsi="Century Gothic" w:cs="Arial"/>
+                <w:b/>
+                <w:noProof/>
+                <w:color w:val="404040" w:themeColor="text1" w:themeTint="BF"/>
+                <w:sz w:val="19"/>
+                <w:szCs w:val="19"/>
+              </w:rPr>
+              <w:t>«FechaImposicion»</w:t>
+            </w:r>
+            <w:r>
+              <w:rPr>
+                <w:rFonts w:ascii="Century Gothic" w:hAnsi="Century Gothic" w:cs="Arial"/>
+                <w:b/>
+                <w:color w:val="404040" w:themeColor="text1" w:themeTint="BF"/>
+                <w:sz w:val="19"/>
+                <w:szCs w:val="19"/>
+              </w:rPr>
+              <w:fldChar w:fldCharType="end"/>
+            </w:r>
+          </w:p>
+        </w:tc>
+        <w:tc>
+          <w:tcPr>
+            <w:tcW w:w="1985" w:type="dxa"/>
+            <w:shd w:val="clear" w:color="auto" w:fill="D9D9D9"/>
+          </w:tcPr>
+          <w:p>
+            <w:pPr>
+              <w:jc w:val="center"/>
+              <w:rPr>
+                <w:rFonts w:ascii="Century Gothic" w:hAnsi="Century Gothic" w:cs="Arial"/>
+                <w:b/>
+                <w:color w:val="404040" w:themeColor="text1" w:themeTint="BF"/>
+                <w:sz w:val="19"/>
+                <w:szCs w:val="19"/>
+              </w:rPr>
+            </w:pPr>
+            <w:r>
+              <w:rPr>
+                <w:rFonts w:ascii="Century Gothic" w:hAnsi="Century Gothic" w:cs="Arial"/>
+                <w:b/>
+                <w:color w:val="404040" w:themeColor="text1" w:themeTint="BF"/>
+                <w:sz w:val="19"/>
+                <w:szCs w:val="19"/>
+              </w:rPr>
+              <w:t>FECHA DE TERMINO</w:t>
+            </w:r>
+          </w:p>
+        </w:tc>
+        <w:tc>
+          <w:tcPr>
+            <w:tcW w:w="1985" w:type="dxa"/>
+            <w:gridSpan w:val="2"/>
+            <w:vMerge w:val="restart"/>
+            <w:shd w:val="clear" w:color="auto" w:fill="D9D9D9"/>
+            <w:vAlign w:val="center"/>
+          </w:tcPr>
+          <w:p>
+            <w:pPr>
+              <w:jc w:val="center"/>
+              <w:rPr>
+                <w:rFonts w:ascii="Century Gothic" w:hAnsi="Century Gothic" w:cs="Arial"/>
+                <w:b/>
+                <w:color w:val="404040" w:themeColor="text1" w:themeTint="BF"/>
+                <w:sz w:val="19"/>
+                <w:szCs w:val="19"/>
+              </w:rPr>
+            </w:pPr>
+            <w:r>
+              <w:rPr>
+                <w:rFonts w:ascii="Century Gothic" w:hAnsi="Century Gothic" w:cs="Arial"/>
+                <w:b/>
+                <w:color w:val="404040" w:themeColor="text1" w:themeTint="BF"/>
+                <w:sz w:val="19"/>
+                <w:szCs w:val="19"/>
+              </w:rPr>
+              <w:t>TIPO DE IMPOSICIÓN</w:t>
+            </w:r>
+          </w:p>
+        </w:tc>
+        <w:tc>
+          <w:tcPr>
+            <w:tcW w:w="3331" w:type="dxa"/>
+            <w:gridSpan w:val="2"/>
+            <w:vMerge w:val="restart"/>
+            <w:vAlign w:val="center"/>
+          </w:tcPr>
+          <w:p>
+            <w:pPr>
+              <w:jc w:val="center"/>
+              <w:rPr>
+                <w:rFonts w:ascii="Century Gothic" w:hAnsi="Century Gothic" w:cs="Arial"/>
+                <w:b/>
+                <w:color w:val="404040" w:themeColor="text1" w:themeTint="BF"/>
+                <w:sz w:val="19"/>
+                <w:szCs w:val="19"/>
+              </w:rPr>
+            </w:pPr>
+            <w:r>
+              <w:rPr>
+                <w:rFonts w:ascii="Century Gothic" w:hAnsi="Century Gothic" w:cs="Arial"/>
+                <w:b/>
+                <w:color w:val="404040" w:themeColor="text1" w:themeTint="BF"/>
+                <w:sz w:val="19"/>
+                <w:szCs w:val="19"/>
+              </w:rPr>
+              <w:fldChar w:fldCharType="begin"/>
+            </w:r>
+            <w:r>
+              <w:rPr>
+                <w:rFonts w:ascii="Century Gothic" w:hAnsi="Century Gothic" w:cs="Arial"/>
+                <w:b/>
+                <w:color w:val="404040" w:themeColor="text1" w:themeTint="BF"/>
+                <w:sz w:val="19"/>
+                <w:szCs w:val="19"/>
+              </w:rPr>
+              <w:instrText xml:space="preserve"> MERGEFIELD  FiguraJudicial  \* MERGEFORMAT </w:instrText>
+            </w:r>
+            <w:r>
+              <w:rPr>
+                <w:rFonts w:ascii="Century Gothic" w:hAnsi="Century Gothic" w:cs="Arial"/>
+                <w:b/>
+                <w:color w:val="404040" w:themeColor="text1" w:themeTint="BF"/>
+                <w:sz w:val="19"/>
+                <w:szCs w:val="19"/>
+              </w:rPr>
+              <w:fldChar w:fldCharType="separate"/>
+            </w:r>
+            <w:r>
+              <w:rPr>
+                <w:rFonts w:ascii="Century Gothic" w:hAnsi="Century Gothic" w:cs="Arial"/>
+                <w:b/>
+                <w:noProof/>
+                <w:color w:val="404040" w:themeColor="text1" w:themeTint="BF"/>
+                <w:sz w:val="19"/>
+                <w:szCs w:val="19"/>
+              </w:rPr>
+              <w:t>«FiguraJudicial»</w:t>
+            </w:r>
+            <w:r>
+              <w:rPr>
+                <w:rFonts w:ascii="Century Gothic" w:hAnsi="Century Gothic" w:cs="Arial"/>
+                <w:b/>
+                <w:color w:val="404040" w:themeColor="text1" w:themeTint="BF"/>
+                <w:sz w:val="19"/>
+                <w:szCs w:val="19"/>
+              </w:rPr>
+              <w:fldChar w:fldCharType="end"/>
+            </w:r>
+          </w:p>
+        </w:tc>
+      </w:tr>
+      <w:tr>
+        <w:trPr>
+          <w:trHeight w:val="165"/>
+          <w:jc w:val="center"/>
+        </w:trPr>
+        <w:tc>
+          <w:tcPr>
+            <w:tcW w:w="1857" w:type="dxa"/>
+            <w:vMerge/>
+            <w:shd w:val="clear" w:color="auto" w:fill="D9D9D9"/>
+            <w:vAlign w:val="center"/>
+          </w:tcPr>
+          <w:p>
+            <w:pPr>
+              <w:rPr>
+                <w:rFonts w:ascii="Century Gothic" w:hAnsi="Century Gothic" w:cs="Arial"/>
+                <w:b/>
+                <w:color w:val="404040" w:themeColor="text1" w:themeTint="BF"/>
+                <w:sz w:val="19"/>
+                <w:szCs w:val="19"/>
+              </w:rPr>
+            </w:pPr>
+          </w:p>
+        </w:tc>
+        <w:tc>
+          <w:tcPr>
+            <w:tcW w:w="2466" w:type="dxa"/>
+            <w:vMerge/>
+            <w:vAlign w:val="center"/>
+          </w:tcPr>
+          <w:p>
+            <w:pPr>
+              <w:jc w:val="center"/>
+              <w:rPr>
+                <w:rFonts w:ascii="Century Gothic" w:hAnsi="Century Gothic" w:cs="Arial"/>
+                <w:b/>
+                <w:color w:val="404040" w:themeColor="text1" w:themeTint="BF"/>
+                <w:sz w:val="19"/>
+                <w:szCs w:val="19"/>
+              </w:rPr>
+            </w:pPr>
+          </w:p>
+        </w:tc>
+        <w:tc>
+          <w:tcPr>
+            <w:tcW w:w="1985" w:type="dxa"/>
+            <w:shd w:val="clear" w:color="auto" w:fill="FFFFFF" w:themeFill="background1"/>
+          </w:tcPr>
+          <w:p>
+            <w:pPr>
+              <w:jc w:val="center"/>
+              <w:rPr>
+                <w:rFonts w:ascii="Century Gothic" w:hAnsi="Century Gothic" w:cs="Arial"/>
+                <w:b/>
+                <w:color w:val="404040" w:themeColor="text1" w:themeTint="BF"/>
+                <w:sz w:val="19"/>
+                <w:szCs w:val="19"/>
+              </w:rPr>
+            </w:pPr>
+            <w:r>
+              <w:rPr>
+                <w:rFonts w:ascii="Century Gothic" w:hAnsi="Century Gothic" w:cs="Arial"/>
+                <w:b/>
+                <w:color w:val="404040" w:themeColor="text1" w:themeTint="BF"/>
+                <w:sz w:val="19"/>
+                <w:szCs w:val="19"/>
+              </w:rPr>
+              <w:fldChar w:fldCharType="begin"/>
+            </w:r>
+            <w:r>
+              <w:rPr>
+                <w:rFonts w:ascii="Century Gothic" w:hAnsi="Century Gothic" w:cs="Arial"/>
+                <w:b/>
+                <w:color w:val="404040" w:themeColor="text1" w:themeTint="BF"/>
+                <w:sz w:val="19"/>
+                <w:szCs w:val="19"/>
+              </w:rPr>
+              <w:instrText xml:space="preserve"> MERGEFIELD  fechaFinal  \* MERGEFORMAT </w:instrText>
+            </w:r>
+            <w:r>
+              <w:rPr>
+                <w:rFonts w:ascii="Century Gothic" w:hAnsi="Century Gothic" w:cs="Arial"/>
+                <w:b/>
+                <w:color w:val="404040" w:themeColor="text1" w:themeTint="BF"/>
+                <w:sz w:val="19"/>
+                <w:szCs w:val="19"/>
+              </w:rPr>
+              <w:fldChar w:fldCharType="separate"/>
+            </w:r>
+            <w:r>
+              <w:rPr>
+                <w:rFonts w:ascii="Century Gothic" w:hAnsi="Century Gothic" w:cs="Arial"/>
+                <w:b/>
+                <w:noProof/>
+                <w:color w:val="404040" w:themeColor="text1" w:themeTint="BF"/>
+                <w:sz w:val="19"/>
+                <w:szCs w:val="19"/>
+              </w:rPr>
+              <w:t>«fechaFinal»</w:t>
+            </w:r>
+            <w:r>
+              <w:rPr>
+                <w:rFonts w:ascii="Century Gothic" w:hAnsi="Century Gothic" w:cs="Arial"/>
+                <w:b/>
+                <w:color w:val="404040" w:themeColor="text1" w:themeTint="BF"/>
+                <w:sz w:val="19"/>
+                <w:szCs w:val="19"/>
+              </w:rPr>
+              <w:fldChar w:fldCharType="end"/>
+            </w:r>
+          </w:p>
+        </w:tc>
+        <w:tc>
+          <w:tcPr>
+            <w:tcW w:w="1985" w:type="dxa"/>
+            <w:gridSpan w:val="2"/>
+            <w:vMerge/>
+            <w:shd w:val="clear" w:color="auto" w:fill="D9D9D9"/>
+            <w:vAlign w:val="center"/>
+          </w:tcPr>
+          <w:p>
+            <w:pPr>
+              <w:jc w:val="center"/>
+              <w:rPr>
+                <w:rFonts w:ascii="Century Gothic" w:hAnsi="Century Gothic" w:cs="Arial"/>
+                <w:b/>
+                <w:color w:val="404040" w:themeColor="text1" w:themeTint="BF"/>
+                <w:sz w:val="19"/>
+                <w:szCs w:val="19"/>
+              </w:rPr>
+            </w:pPr>
+          </w:p>
+        </w:tc>
+        <w:tc>
+          <w:tcPr>
+            <w:tcW w:w="3331" w:type="dxa"/>
+            <w:gridSpan w:val="2"/>
+            <w:vMerge/>
+            <w:vAlign w:val="center"/>
+          </w:tcPr>
+          <w:p>
+            <w:pPr>
+              <w:jc w:val="center"/>
+              <w:rPr>
+                <w:rFonts w:ascii="Century Gothic" w:hAnsi="Century Gothic" w:cs="Arial"/>
+                <w:b/>
+                <w:color w:val="404040" w:themeColor="text1" w:themeTint="BF"/>
+                <w:sz w:val="19"/>
+                <w:szCs w:val="19"/>
+              </w:rPr>
+            </w:pPr>
+          </w:p>
+        </w:tc>
+      </w:tr>
+      <w:tr>
+        <w:trPr>
+          <w:trHeight w:val="165"/>
+          <w:jc w:val="center"/>
+        </w:trPr>
+        <w:tc>
+          <w:tcPr>
+            <w:tcW w:w="1857" w:type="dxa"/>
+            <w:vMerge/>
+            <w:shd w:val="clear" w:color="auto" w:fill="D9D9D9"/>
+            <w:vAlign w:val="center"/>
+          </w:tcPr>
+          <w:p>
+            <w:pPr>
+              <w:rPr>
+                <w:rFonts w:ascii="Century Gothic" w:hAnsi="Century Gothic" w:cs="Arial"/>
+                <w:b/>
+                <w:color w:val="404040" w:themeColor="text1" w:themeTint="BF"/>
+                <w:sz w:val="19"/>
+                <w:szCs w:val="19"/>
+              </w:rPr>
+            </w:pPr>
+          </w:p>
+        </w:tc>
+        <w:tc>
+          <w:tcPr>
+            <w:tcW w:w="2466" w:type="dxa"/>
+            <w:vMerge/>
+            <w:vAlign w:val="center"/>
+          </w:tcPr>
+          <w:p>
+            <w:pPr>
+              <w:jc w:val="center"/>
+              <w:rPr>
+                <w:rFonts w:ascii="Century Gothic" w:hAnsi="Century Gothic" w:cs="Arial"/>
+                <w:b/>
+                <w:color w:val="404040" w:themeColor="text1" w:themeTint="BF"/>
+                <w:sz w:val="19"/>
+                <w:szCs w:val="19"/>
+              </w:rPr>
+            </w:pPr>
+          </w:p>
+        </w:tc>
+        <w:tc>
+          <w:tcPr>
+            <w:tcW w:w="1985" w:type="dxa"/>
+            <w:shd w:val="clear" w:color="auto" w:fill="D9D9D9"/>
+          </w:tcPr>
+          <w:p>
+            <w:pPr>
+              <w:jc w:val="center"/>
+              <w:rPr>
+                <w:rFonts w:ascii="Century Gothic" w:hAnsi="Century Gothic" w:cs="Arial"/>
+                <w:b/>
+                <w:color w:val="404040" w:themeColor="text1" w:themeTint="BF"/>
+                <w:sz w:val="19"/>
+                <w:szCs w:val="19"/>
+              </w:rPr>
+            </w:pPr>
+            <w:r>
+              <w:rPr>
+                <w:rFonts w:ascii="Century Gothic" w:hAnsi="Century Gothic" w:cs="Arial"/>
+                <w:b/>
+                <w:color w:val="404040" w:themeColor="text1" w:themeTint="BF"/>
+                <w:sz w:val="19"/>
+                <w:szCs w:val="19"/>
+              </w:rPr>
+              <w:t>FECHA DE AUDIENCIA</w:t>
+            </w:r>
+          </w:p>
+        </w:tc>
+        <w:tc>
+          <w:tcPr>
+            <w:tcW w:w="1985" w:type="dxa"/>
+            <w:gridSpan w:val="2"/>
+            <w:vMerge/>
+            <w:shd w:val="clear" w:color="auto" w:fill="D9D9D9"/>
+            <w:vAlign w:val="center"/>
+          </w:tcPr>
+          <w:p>
+            <w:pPr>
+              <w:jc w:val="center"/>
+              <w:rPr>
+                <w:rFonts w:ascii="Century Gothic" w:hAnsi="Century Gothic" w:cs="Arial"/>
+                <w:b/>
+                <w:color w:val="404040" w:themeColor="text1" w:themeTint="BF"/>
+                <w:sz w:val="19"/>
+                <w:szCs w:val="19"/>
+              </w:rPr>
+            </w:pPr>
+          </w:p>
+        </w:tc>
+        <w:tc>
+          <w:tcPr>
+            <w:tcW w:w="3331" w:type="dxa"/>
+            <w:gridSpan w:val="2"/>
+            <w:vMerge/>
+            <w:vAlign w:val="center"/>
+          </w:tcPr>
+          <w:p>
+            <w:pPr>
+              <w:jc w:val="center"/>
+              <w:rPr>
+                <w:rFonts w:ascii="Century Gothic" w:hAnsi="Century Gothic" w:cs="Arial"/>
+                <w:b/>
+                <w:color w:val="404040" w:themeColor="text1" w:themeTint="BF"/>
+                <w:sz w:val="19"/>
+                <w:szCs w:val="19"/>
+              </w:rPr>
+            </w:pPr>
+          </w:p>
+        </w:tc>
+      </w:tr>
+      <w:tr>
+        <w:trPr>
+          <w:trHeight w:val="165"/>
+          <w:jc w:val="center"/>
+        </w:trPr>
+        <w:tc>
+          <w:tcPr>
+            <w:tcW w:w="1857" w:type="dxa"/>
+            <w:vMerge/>
+            <w:shd w:val="clear" w:color="auto" w:fill="D9D9D9"/>
+            <w:vAlign w:val="center"/>
+          </w:tcPr>
+          <w:p>
+            <w:pPr>
+              <w:rPr>
+                <w:rFonts w:ascii="Century Gothic" w:hAnsi="Century Gothic" w:cs="Arial"/>
+                <w:b/>
+                <w:color w:val="404040" w:themeColor="text1" w:themeTint="BF"/>
+                <w:sz w:val="19"/>
+                <w:szCs w:val="19"/>
+              </w:rPr>
+            </w:pPr>
+          </w:p>
+        </w:tc>
+        <w:tc>
+          <w:tcPr>
+            <w:tcW w:w="2466" w:type="dxa"/>
+            <w:vMerge/>
+            <w:vAlign w:val="center"/>
+          </w:tcPr>
+          <w:p>
+            <w:pPr>
+              <w:jc w:val="center"/>
+              <w:rPr>
+                <w:rFonts w:ascii="Century Gothic" w:hAnsi="Century Gothic" w:cs="Arial"/>
+                <w:b/>
+                <w:color w:val="404040" w:themeColor="text1" w:themeTint="BF"/>
+                <w:sz w:val="19"/>
+                <w:szCs w:val="19"/>
+              </w:rPr>
+            </w:pPr>
+          </w:p>
+        </w:tc>
+        <w:tc>
+          <w:tcPr>
+            <w:tcW w:w="1985" w:type="dxa"/>
+            <w:shd w:val="clear" w:color="auto" w:fill="FFFFFF" w:themeFill="background1"/>
+          </w:tcPr>
+          <w:p>
+            <w:pPr>
+              <w:jc w:val="center"/>
+              <w:rPr>
+                <w:rFonts w:ascii="Century Gothic" w:hAnsi="Century Gothic" w:cs="Arial"/>
+                <w:b/>
+                <w:color w:val="404040" w:themeColor="text1" w:themeTint="BF"/>
+                <w:sz w:val="19"/>
+                <w:szCs w:val="19"/>
+              </w:rPr>
+            </w:pPr>
+            <w:r>
+              <w:rPr>
+                <w:rFonts w:ascii="Century Gothic" w:hAnsi="Century Gothic" w:cs="Arial"/>
+                <w:b/>
+                <w:color w:val="404040" w:themeColor="text1" w:themeTint="BF"/>
+                <w:sz w:val="19"/>
+                <w:szCs w:val="19"/>
+              </w:rPr>
+              <w:fldChar w:fldCharType="begin"/>
+            </w:r>
+            <w:r>
+              <w:rPr>
+                <w:rFonts w:ascii="Century Gothic" w:hAnsi="Century Gothic" w:cs="Arial"/>
+                <w:b/>
+                <w:color w:val="404040" w:themeColor="text1" w:themeTint="BF"/>
+                <w:sz w:val="19"/>
+                <w:szCs w:val="19"/>
+              </w:rPr>
+              <w:instrText xml:space="preserve"> MERGEFIELD  fechaAudienciars  \* MERGEFORMAT </w:instrText>
+            </w:r>
+            <w:r>
+              <w:rPr>
+                <w:rFonts w:ascii="Century Gothic" w:hAnsi="Century Gothic" w:cs="Arial"/>
+                <w:b/>
+                <w:color w:val="404040" w:themeColor="text1" w:themeTint="BF"/>
+                <w:sz w:val="19"/>
+                <w:szCs w:val="19"/>
+              </w:rPr>
+              <w:fldChar w:fldCharType="separate"/>
+            </w:r>
+            <w:r>
+              <w:rPr>
+                <w:rFonts w:ascii="Century Gothic" w:hAnsi="Century Gothic" w:cs="Arial"/>
+                <w:b/>
+                <w:noProof/>
+                <w:color w:val="404040" w:themeColor="text1" w:themeTint="BF"/>
+                <w:sz w:val="19"/>
+                <w:szCs w:val="19"/>
+              </w:rPr>
+              <w:t>«fechaAudienciars»</w:t>
+            </w:r>
+            <w:r>
+              <w:rPr>
+                <w:rFonts w:ascii="Century Gothic" w:hAnsi="Century Gothic" w:cs="Arial"/>
+                <w:b/>
+                <w:color w:val="404040" w:themeColor="text1" w:themeTint="BF"/>
+                <w:sz w:val="19"/>
+                <w:szCs w:val="19"/>
+              </w:rPr>
+              <w:fldChar w:fldCharType="end"/>
+            </w:r>
+          </w:p>
+        </w:tc>
+        <w:tc>
+          <w:tcPr>
+            <w:tcW w:w="1985" w:type="dxa"/>
+            <w:gridSpan w:val="2"/>
+            <w:vMerge/>
+            <w:shd w:val="clear" w:color="auto" w:fill="D9D9D9"/>
+            <w:vAlign w:val="center"/>
+          </w:tcPr>
+          <w:p>
+            <w:pPr>
+              <w:jc w:val="center"/>
+              <w:rPr>
+                <w:rFonts w:ascii="Century Gothic" w:hAnsi="Century Gothic" w:cs="Arial"/>
+                <w:b/>
+                <w:color w:val="404040" w:themeColor="text1" w:themeTint="BF"/>
+                <w:sz w:val="19"/>
+                <w:szCs w:val="19"/>
+              </w:rPr>
+            </w:pPr>
+          </w:p>
+        </w:tc>
+        <w:tc>
+          <w:tcPr>
+            <w:tcW w:w="3331" w:type="dxa"/>
+            <w:gridSpan w:val="2"/>
+            <w:vMerge/>
+            <w:vAlign w:val="center"/>
+          </w:tcPr>
+          <w:p>
+            <w:pPr>
+              <w:jc w:val="center"/>
+              <w:rPr>
+                <w:rFonts w:ascii="Century Gothic" w:hAnsi="Century Gothic" w:cs="Arial"/>
+                <w:b/>
+                <w:color w:val="404040" w:themeColor="text1" w:themeTint="BF"/>
+                <w:sz w:val="19"/>
+                <w:szCs w:val="19"/>
+              </w:rPr>
+            </w:pPr>
           </w:p>
         </w:tc>
       </w:tr>
@@ -1551,221 +2160,19 @@
                 <w:sz w:val="19"/>
                 <w:szCs w:val="19"/>
               </w:rPr>
-              <w:t>FECHA DE LA IMPOSICIÓN</w:t>
+              <w:t>SUPERVISOR DEL CASO</w:t>
             </w:r>
           </w:p>
         </w:tc>
         <w:tc>
           <w:tcPr>
-            <w:tcW w:w="2466" w:type="dxa"/>
+            <w:tcW w:w="5107" w:type="dxa"/>
+            <w:gridSpan w:val="3"/>
             <w:vAlign w:val="center"/>
           </w:tcPr>
           <w:p>
             <w:pPr>
               <w:jc w:val="center"/>
-              <w:rPr>
-                <w:rFonts w:ascii="Century Gothic" w:hAnsi="Century Gothic" w:cs="Arial"/>
-                <w:b/>
-                <w:color w:val="404040" w:themeColor="text1" w:themeTint="BF"/>
-                <w:sz w:val="19"/>
-                <w:szCs w:val="19"/>
-              </w:rPr>
-            </w:pPr>
-            <w:r>
-              <w:rPr>
-                <w:rFonts w:ascii="Century Gothic" w:hAnsi="Century Gothic" w:cs="Arial"/>
-                <w:b/>
-                <w:color w:val="404040" w:themeColor="text1" w:themeTint="BF"/>
-                <w:sz w:val="19"/>
-                <w:szCs w:val="19"/>
-              </w:rPr>
-              <w:fldChar w:fldCharType="begin"/>
-            </w:r>
-            <w:r>
-              <w:rPr>
-                <w:rFonts w:ascii="Century Gothic" w:hAnsi="Century Gothic" w:cs="Arial"/>
-                <w:b/>
-                <w:color w:val="404040" w:themeColor="text1" w:themeTint="BF"/>
-                <w:sz w:val="19"/>
-                <w:szCs w:val="19"/>
-              </w:rPr>
-              <w:instrText xml:space="preserve"> MERGEFIELD  FechaImposicion  \* MERGEFORMAT </w:instrText>
-            </w:r>
-            <w:r>
-              <w:rPr>
-                <w:rFonts w:ascii="Century Gothic" w:hAnsi="Century Gothic" w:cs="Arial"/>
-                <w:b/>
-                <w:color w:val="404040" w:themeColor="text1" w:themeTint="BF"/>
-                <w:sz w:val="19"/>
-                <w:szCs w:val="19"/>
-              </w:rPr>
-              <w:fldChar w:fldCharType="separate"/>
-            </w:r>
-            <w:r>
-              <w:rPr>
-                <w:rFonts w:ascii="Century Gothic" w:hAnsi="Century Gothic" w:cs="Arial"/>
-                <w:b/>
-                <w:noProof/>
-                <w:color w:val="404040" w:themeColor="text1" w:themeTint="BF"/>
-                <w:sz w:val="19"/>
-                <w:szCs w:val="19"/>
-              </w:rPr>
-              <w:t>«FechaImposicion»</w:t>
-            </w:r>
-            <w:r>
-              <w:rPr>
-                <w:rFonts w:ascii="Century Gothic" w:hAnsi="Century Gothic" w:cs="Arial"/>
-                <w:b/>
-                <w:color w:val="404040" w:themeColor="text1" w:themeTint="BF"/>
-                <w:sz w:val="19"/>
-                <w:szCs w:val="19"/>
-              </w:rPr>
-              <w:fldChar w:fldCharType="end"/>
-            </w:r>
-          </w:p>
-        </w:tc>
-        <w:tc>
-          <w:tcPr>
-            <w:tcW w:w="1985" w:type="dxa"/>
-            <w:gridSpan w:val="2"/>
-            <w:shd w:val="clear" w:color="auto" w:fill="D9D9D9"/>
-            <w:vAlign w:val="center"/>
-          </w:tcPr>
-          <w:p>
-            <w:pPr>
-              <w:jc w:val="center"/>
-              <w:rPr>
-                <w:rFonts w:ascii="Century Gothic" w:hAnsi="Century Gothic" w:cs="Arial"/>
-                <w:b/>
-                <w:color w:val="404040" w:themeColor="text1" w:themeTint="BF"/>
-                <w:sz w:val="19"/>
-                <w:szCs w:val="19"/>
-              </w:rPr>
-            </w:pPr>
-            <w:r>
-              <w:rPr>
-                <w:rFonts w:ascii="Century Gothic" w:hAnsi="Century Gothic" w:cs="Arial"/>
-                <w:b/>
-                <w:color w:val="404040" w:themeColor="text1" w:themeTint="BF"/>
-                <w:sz w:val="19"/>
-                <w:szCs w:val="19"/>
-              </w:rPr>
-              <w:t>TIPO DE IMPOSICIÓN</w:t>
-            </w:r>
-          </w:p>
-        </w:tc>
-        <w:tc>
-          <w:tcPr>
-            <w:tcW w:w="3331" w:type="dxa"/>
-            <w:gridSpan w:val="2"/>
-            <w:vAlign w:val="center"/>
-          </w:tcPr>
-          <w:p>
-            <w:pPr>
-              <w:jc w:val="center"/>
-              <w:rPr>
-                <w:rFonts w:ascii="Century Gothic" w:hAnsi="Century Gothic" w:cs="Arial"/>
-                <w:b/>
-                <w:color w:val="404040" w:themeColor="text1" w:themeTint="BF"/>
-                <w:sz w:val="19"/>
-                <w:szCs w:val="19"/>
-              </w:rPr>
-            </w:pPr>
-            <w:r>
-              <w:rPr>
-                <w:rFonts w:ascii="Century Gothic" w:hAnsi="Century Gothic" w:cs="Arial"/>
-                <w:b/>
-                <w:color w:val="404040" w:themeColor="text1" w:themeTint="BF"/>
-                <w:sz w:val="19"/>
-                <w:szCs w:val="19"/>
-              </w:rPr>
-              <w:fldChar w:fldCharType="begin"/>
-            </w:r>
-            <w:r>
-              <w:rPr>
-                <w:rFonts w:ascii="Century Gothic" w:hAnsi="Century Gothic" w:cs="Arial"/>
-                <w:b/>
-                <w:color w:val="404040" w:themeColor="text1" w:themeTint="BF"/>
-                <w:sz w:val="19"/>
-                <w:szCs w:val="19"/>
-              </w:rPr>
-              <w:instrText xml:space="preserve"> MERGEFIELD  FiguraJudicial  \* MERGEFORMAT </w:instrText>
-            </w:r>
-            <w:r>
-              <w:rPr>
-                <w:rFonts w:ascii="Century Gothic" w:hAnsi="Century Gothic" w:cs="Arial"/>
-                <w:b/>
-                <w:color w:val="404040" w:themeColor="text1" w:themeTint="BF"/>
-                <w:sz w:val="19"/>
-                <w:szCs w:val="19"/>
-              </w:rPr>
-              <w:fldChar w:fldCharType="separate"/>
-            </w:r>
-            <w:r>
-              <w:rPr>
-                <w:rFonts w:ascii="Century Gothic" w:hAnsi="Century Gothic" w:cs="Arial"/>
-                <w:b/>
-                <w:noProof/>
-                <w:color w:val="404040" w:themeColor="text1" w:themeTint="BF"/>
-                <w:sz w:val="19"/>
-                <w:szCs w:val="19"/>
-              </w:rPr>
-              <w:t>«FiguraJudicial»</w:t>
-            </w:r>
-            <w:r>
-              <w:rPr>
-                <w:rFonts w:ascii="Century Gothic" w:hAnsi="Century Gothic" w:cs="Arial"/>
-                <w:b/>
-                <w:color w:val="404040" w:themeColor="text1" w:themeTint="BF"/>
-                <w:sz w:val="19"/>
-                <w:szCs w:val="19"/>
-              </w:rPr>
-              <w:fldChar w:fldCharType="end"/>
-            </w:r>
-          </w:p>
-        </w:tc>
-      </w:tr>
-      <w:tr>
-        <w:trPr>
-          <w:trHeight w:val="256"/>
-          <w:jc w:val="center"/>
-        </w:trPr>
-        <w:tc>
-          <w:tcPr>
-            <w:tcW w:w="1857" w:type="dxa"/>
-            <w:shd w:val="clear" w:color="auto" w:fill="D9D9D9"/>
-            <w:vAlign w:val="center"/>
-          </w:tcPr>
-          <w:p>
-            <w:pPr>
-              <w:rPr>
-                <w:rFonts w:ascii="Century Gothic" w:hAnsi="Century Gothic" w:cs="Arial"/>
-                <w:b/>
-                <w:color w:val="404040" w:themeColor="text1" w:themeTint="BF"/>
-                <w:sz w:val="19"/>
-                <w:szCs w:val="19"/>
-              </w:rPr>
-            </w:pPr>
-            <w:r>
-              <w:rPr>
-                <w:rFonts w:ascii="Century Gothic" w:hAnsi="Century Gothic" w:cs="Arial"/>
-                <w:b/>
-                <w:color w:val="404040" w:themeColor="text1" w:themeTint="BF"/>
-                <w:sz w:val="19"/>
-                <w:szCs w:val="19"/>
-              </w:rPr>
-              <w:t>SUPERVISOR DEL CASO</w:t>
-            </w:r>
-          </w:p>
-        </w:tc>
-        <w:tc>
-          <w:tcPr>
-            <w:tcW w:w="3122" w:type="dxa"/>
-            <w:gridSpan w:val="2"/>
-            <w:vAlign w:val="center"/>
-          </w:tcPr>
-          <w:p>
-            <w:pPr>
               <w:rPr>
                 <w:rFonts w:ascii="Century Gothic" w:hAnsi="Century Gothic" w:cs="Arial"/>
                 <w:b/>
@@ -2931,7 +3338,6 @@
           <w:sz w:val="19"/>
           <w:szCs w:val="19"/>
         </w:rPr>
-        <w:lastRenderedPageBreak/>
         <w:t>DIRECTORA GENERAL DE EJECUCIÓN DE PENAS, MEDIDAS DE SEGURIDAD, SUPERVISIÓN DE MEDIDAS CAUTELARES Y DE LA SUSPENSIÓN CONDICIONAL DEL PROCESO.</w:t>
       </w:r>
     </w:p>
@@ -3011,7 +3417,7 @@
           <w:sz w:val="19"/>
           <w:szCs w:val="19"/>
         </w:rPr>
-        <w:t>FLOR IDALIA REYES SOLÍS</w:t>
+        <w:t>KARLA JAZMÍN FLORES CHÁVEZ</w:t>
       </w:r>
     </w:p>
     <w:p>
@@ -3315,8 +3721,12 @@
       </w:pPr>
     </w:p>
     <w:sectPr>
-      <w:headerReference w:type="default" r:id="rId7"/>
-      <w:footerReference w:type="default" r:id="rId8"/>
+      <w:headerReference w:type="even" r:id="rId7"/>
+      <w:headerReference w:type="default" r:id="rId8"/>
+      <w:footerReference w:type="even" r:id="rId9"/>
+      <w:footerReference w:type="default" r:id="rId10"/>
+      <w:headerReference w:type="first" r:id="rId11"/>
+      <w:footerReference w:type="first" r:id="rId12"/>
       <w:pgSz w:w="12240" w:h="20160" w:code="5"/>
       <w:pgMar w:top="1702" w:right="1701" w:bottom="1985" w:left="1701" w:header="709" w:footer="1724" w:gutter="0"/>
       <w:cols w:space="708"/>
@@ -3355,6 +3765,16 @@
 <w:ftr xmlns:wpc="http://schemas.microsoft.com/office/word/2010/wordprocessingCanvas" xmlns:cx="http://schemas.microsoft.com/office/drawing/2014/chartex" xmlns:cx1="http://schemas.microsoft.com/office/drawing/2015/9/8/chartex" xmlns:cx2="http://schemas.microsoft.com/office/drawing/2015/10/21/chartex" xmlns:cx3="http://schemas.microsoft.com/office/drawing/2016/5/9/chartex" xmlns:cx4="http://schemas.microsoft.com/office/drawing/2016/5/10/chartex" xmlns:cx5="http://schemas.microsoft.com/office/drawing/2016/5/11/chartex" xmlns:cx6="http://schemas.microsoft.com/office/drawing/2016/5/12/chartex" xmlns:cx7="http://schemas.microsoft.com/office/drawing/2016/5/13/chartex" xmlns:cx8="http://schemas.microsoft.com/office/drawing/2016/5/14/chartex" xmlns:mc="http://schemas.openxmlformats.org/markup-compatibility/2006" xmlns:aink="http://schemas.microsoft.com/office/drawing/2016/ink" xmlns:am3d="http://schemas.microsoft.com/office/drawing/2017/model3d" xmlns:o="urn:schemas-microsoft-com:office:office" xmlns:oel="http://schemas.microsoft.com/office/2019/extlst" xmlns:r="http://schemas.openxmlformats.org/officeDocument/2006/relationships" xmlns:m="http://schemas.openxmlformats.org/officeDocument/2006/math" xmlns:v="urn:schemas-microsoft-com:vml" xmlns:wp14="http://schemas.microsoft.com/office/word/2010/wordprocessingDrawing" xmlns:wp="http://schemas.openxmlformats.org/drawingml/2006/wordprocessingDrawing" xmlns:w10="urn:schemas-microsoft-com:office:word" xmlns:w="http://schemas.openxmlformats.org/wordprocessingml/2006/main" xmlns:w14="http://schemas.microsoft.com/office/word/2010/wordml" xmlns:w15="http://schemas.microsoft.com/office/word/2012/wordml" xmlns:w16cex="http://schemas.microsoft.com/office/word/2018/wordml/cex" xmlns:w16cid="http://schemas.microsoft.com/office/word/2016/wordml/cid" xmlns:w16="http://schemas.microsoft.com/office/word/2018/wordml" xmlns:w16sdtdh="http://schemas.microsoft.com/office/word/2020/wordml/sdtdatahash" xmlns:w16se="http://schemas.microsoft.com/office/word/2015/wordml/symex" xmlns:wpg="http://schemas.microsoft.com/office/word/2010/wordprocessingGroup" xmlns:wpi="http://schemas.microsoft.com/office/word/2010/wordprocessingInk" xmlns:wne="http://schemas.microsoft.com/office/word/2006/wordml" xmlns:wps="http://schemas.microsoft.com/office/word/2010/wordprocessingShape" mc:Ignorable="w14 w15 w16se w16cid w16 w16cex w16sdtdh wp14">
   <w:p>
     <w:pPr>
+      <w:pStyle w:val="Piedepgina"/>
+    </w:pPr>
+  </w:p>
+</w:ftr>
+</file>
+
+<file path=word/footer2.xml><?xml version="1.0" encoding="utf-8"?>
+<w:ftr xmlns:wpc="http://schemas.microsoft.com/office/word/2010/wordprocessingCanvas" xmlns:cx="http://schemas.microsoft.com/office/drawing/2014/chartex" xmlns:cx1="http://schemas.microsoft.com/office/drawing/2015/9/8/chartex" xmlns:cx2="http://schemas.microsoft.com/office/drawing/2015/10/21/chartex" xmlns:cx3="http://schemas.microsoft.com/office/drawing/2016/5/9/chartex" xmlns:cx4="http://schemas.microsoft.com/office/drawing/2016/5/10/chartex" xmlns:cx5="http://schemas.microsoft.com/office/drawing/2016/5/11/chartex" xmlns:cx6="http://schemas.microsoft.com/office/drawing/2016/5/12/chartex" xmlns:cx7="http://schemas.microsoft.com/office/drawing/2016/5/13/chartex" xmlns:cx8="http://schemas.microsoft.com/office/drawing/2016/5/14/chartex" xmlns:mc="http://schemas.openxmlformats.org/markup-compatibility/2006" xmlns:aink="http://schemas.microsoft.com/office/drawing/2016/ink" xmlns:am3d="http://schemas.microsoft.com/office/drawing/2017/model3d" xmlns:o="urn:schemas-microsoft-com:office:office" xmlns:oel="http://schemas.microsoft.com/office/2019/extlst" xmlns:r="http://schemas.openxmlformats.org/officeDocument/2006/relationships" xmlns:m="http://schemas.openxmlformats.org/officeDocument/2006/math" xmlns:v="urn:schemas-microsoft-com:vml" xmlns:wp14="http://schemas.microsoft.com/office/word/2010/wordprocessingDrawing" xmlns:wp="http://schemas.openxmlformats.org/drawingml/2006/wordprocessingDrawing" xmlns:w10="urn:schemas-microsoft-com:office:word" xmlns:w="http://schemas.openxmlformats.org/wordprocessingml/2006/main" xmlns:w14="http://schemas.microsoft.com/office/word/2010/wordml" xmlns:w15="http://schemas.microsoft.com/office/word/2012/wordml" xmlns:w16cex="http://schemas.microsoft.com/office/word/2018/wordml/cex" xmlns:w16cid="http://schemas.microsoft.com/office/word/2016/wordml/cid" xmlns:w16="http://schemas.microsoft.com/office/word/2018/wordml" xmlns:w16sdtdh="http://schemas.microsoft.com/office/word/2020/wordml/sdtdatahash" xmlns:w16se="http://schemas.microsoft.com/office/word/2015/wordml/symex" xmlns:wpg="http://schemas.microsoft.com/office/word/2010/wordprocessingGroup" xmlns:wpi="http://schemas.microsoft.com/office/word/2010/wordprocessingInk" xmlns:wne="http://schemas.microsoft.com/office/word/2006/wordml" xmlns:wps="http://schemas.microsoft.com/office/word/2010/wordprocessingShape" mc:Ignorable="w14 w15 w16se w16cid w16 w16cex w16sdtdh wp14">
+  <w:p>
+    <w:pPr>
       <w:pStyle w:val="Ttulo"/>
       <w:rPr>
         <w:rFonts w:ascii="Arial" w:hAnsi="Arial" w:cs="Arial"/>
@@ -3367,21 +3787,25 @@
     </w:pPr>
     <w:r>
       <w:rPr>
+        <w:rFonts w:ascii="Arial" w:hAnsi="Arial" w:cs="Arial"/>
         <w:noProof/>
+        <w:sz w:val="2"/>
+        <w:szCs w:val="2"/>
+        <w:lang w:eastAsia="es-MX"/>
       </w:rPr>
       <w:drawing>
-        <wp:anchor distT="0" distB="0" distL="114300" distR="114300" simplePos="0" relativeHeight="251663360" behindDoc="1" locked="0" layoutInCell="1" allowOverlap="1" wp14:anchorId="0F667686" wp14:editId="26A841E7">
+        <wp:anchor distT="0" distB="0" distL="114300" distR="114300" simplePos="0" relativeHeight="251658752" behindDoc="1" locked="0" layoutInCell="0" allowOverlap="1" wp14:anchorId="0036DFC4" wp14:editId="5D251754">
           <wp:simplePos x="0" y="0"/>
-          <wp:positionH relativeFrom="page">
-            <wp:align>right</wp:align>
+          <wp:positionH relativeFrom="margin">
+            <wp:align>center</wp:align>
           </wp:positionH>
-          <wp:positionV relativeFrom="paragraph">
-            <wp:posOffset>-67117</wp:posOffset>
+          <wp:positionV relativeFrom="bottomMargin">
+            <wp:align>top</wp:align>
           </wp:positionV>
-          <wp:extent cx="7797107" cy="1339298"/>
-          <wp:effectExtent l="0" t="0" r="0" b="0"/>
+          <wp:extent cx="1027430" cy="1137285"/>
+          <wp:effectExtent l="0" t="0" r="1270" b="5715"/>
           <wp:wrapNone/>
-          <wp:docPr id="58" name="Imagen 58"/>
+          <wp:docPr id="5" name="Imagen 5"/>
           <wp:cNvGraphicFramePr>
             <a:graphicFrameLocks xmlns:a="http://schemas.openxmlformats.org/drawingml/2006/main" noChangeAspect="1"/>
           </wp:cNvGraphicFramePr>
@@ -3389,7 +3813,7 @@
             <a:graphicData uri="http://schemas.openxmlformats.org/drawingml/2006/picture">
               <pic:pic xmlns:pic="http://schemas.openxmlformats.org/drawingml/2006/picture">
                 <pic:nvPicPr>
-                  <pic:cNvPr id="0" name="Picture 1"/>
+                  <pic:cNvPr id="0" name="Picture 4"/>
                   <pic:cNvPicPr>
                     <a:picLocks noChangeAspect="1" noChangeArrowheads="1"/>
                   </pic:cNvPicPr>
@@ -3402,7 +3826,7 @@
                       </a:ext>
                     </a:extLst>
                   </a:blip>
-                  <a:srcRect/>
+                  <a:srcRect l="41356" t="85005" r="41112"/>
                   <a:stretch>
                     <a:fillRect/>
                   </a:stretch>
@@ -3410,23 +3834,20 @@
                 <pic:spPr bwMode="auto">
                   <a:xfrm>
                     <a:off x="0" y="0"/>
-                    <a:ext cx="7797107" cy="1339298"/>
+                    <a:ext cx="1027430" cy="1137285"/>
                   </a:xfrm>
                   <a:prstGeom prst="rect">
                     <a:avLst/>
                   </a:prstGeom>
                   <a:noFill/>
-                  <a:ln>
-                    <a:noFill/>
-                  </a:ln>
                 </pic:spPr>
               </pic:pic>
             </a:graphicData>
           </a:graphic>
-          <wp14:sizeRelH relativeFrom="margin">
+          <wp14:sizeRelH relativeFrom="page">
             <wp14:pctWidth>0</wp14:pctWidth>
           </wp14:sizeRelH>
-          <wp14:sizeRelV relativeFrom="margin">
+          <wp14:sizeRelV relativeFrom="page">
             <wp14:pctHeight>0</wp14:pctHeight>
           </wp14:sizeRelV>
         </wp:anchor>
@@ -3466,10 +3887,78 @@
         <w:szCs w:val="2"/>
         <w:lang w:eastAsia="es-MX"/>
       </w:rPr>
+      <w:drawing>
+        <wp:anchor distT="0" distB="0" distL="114300" distR="114300" simplePos="0" relativeHeight="251659776" behindDoc="1" locked="0" layoutInCell="0" allowOverlap="1" wp14:anchorId="0036DFC4" wp14:editId="5A4F0F7C">
+          <wp:simplePos x="0" y="0"/>
+          <wp:positionH relativeFrom="page">
+            <wp:align>left</wp:align>
+          </wp:positionH>
+          <wp:positionV relativeFrom="margin">
+            <wp:posOffset>11093450</wp:posOffset>
+          </wp:positionV>
+          <wp:extent cx="3349625" cy="582295"/>
+          <wp:effectExtent l="0" t="0" r="3175" b="8255"/>
+          <wp:wrapNone/>
+          <wp:docPr id="6" name="Imagen 6"/>
+          <wp:cNvGraphicFramePr>
+            <a:graphicFrameLocks xmlns:a="http://schemas.openxmlformats.org/drawingml/2006/main" noChangeAspect="1"/>
+          </wp:cNvGraphicFramePr>
+          <a:graphic xmlns:a="http://schemas.openxmlformats.org/drawingml/2006/main">
+            <a:graphicData uri="http://schemas.openxmlformats.org/drawingml/2006/picture">
+              <pic:pic xmlns:pic="http://schemas.openxmlformats.org/drawingml/2006/picture">
+                <pic:nvPicPr>
+                  <pic:cNvPr id="0" name="Picture 5"/>
+                  <pic:cNvPicPr>
+                    <a:picLocks noChangeAspect="1" noChangeArrowheads="1"/>
+                  </pic:cNvPicPr>
+                </pic:nvPicPr>
+                <pic:blipFill>
+                  <a:blip r:embed="rId1">
+                    <a:extLst>
+                      <a:ext uri="{28A0092B-C50C-407E-A947-70E740481C1C}">
+                        <a14:useLocalDpi xmlns:a14="http://schemas.microsoft.com/office/drawing/2010/main" val="0"/>
+                      </a:ext>
+                    </a:extLst>
+                  </a:blip>
+                  <a:srcRect t="89822" r="57930" b="3941"/>
+                  <a:stretch>
+                    <a:fillRect/>
+                  </a:stretch>
+                </pic:blipFill>
+                <pic:spPr bwMode="auto">
+                  <a:xfrm>
+                    <a:off x="0" y="0"/>
+                    <a:ext cx="3349625" cy="582295"/>
+                  </a:xfrm>
+                  <a:prstGeom prst="rect">
+                    <a:avLst/>
+                  </a:prstGeom>
+                  <a:noFill/>
+                </pic:spPr>
+              </pic:pic>
+            </a:graphicData>
+          </a:graphic>
+          <wp14:sizeRelH relativeFrom="page">
+            <wp14:pctWidth>0</wp14:pctWidth>
+          </wp14:sizeRelH>
+          <wp14:sizeRelV relativeFrom="page">
+            <wp14:pctHeight>0</wp14:pctHeight>
+          </wp14:sizeRelV>
+        </wp:anchor>
+      </w:drawing>
+    </w:r>
+    <w:r>
+      <w:rPr>
+        <w:rFonts w:ascii="Arial" w:hAnsi="Arial" w:cs="Arial"/>
+        <w:noProof/>
+        <w:sz w:val="2"/>
+        <w:szCs w:val="2"/>
+        <w:lang w:eastAsia="es-MX"/>
+      </w:rPr>
       <mc:AlternateContent>
         <mc:Choice Requires="wps">
           <w:drawing>
-            <wp:anchor distT="0" distB="0" distL="114300" distR="114300" simplePos="0" relativeHeight="251665408" behindDoc="0" locked="0" layoutInCell="1" allowOverlap="1" wp14:anchorId="20D56E1B" wp14:editId="6533F529">
+            <wp:anchor distT="0" distB="0" distL="114300" distR="114300" simplePos="0" relativeHeight="251654656" behindDoc="0" locked="0" layoutInCell="1" allowOverlap="1" wp14:anchorId="20D56E1B" wp14:editId="0E433FAB">
               <wp:simplePos x="0" y="0"/>
               <wp:positionH relativeFrom="page">
                 <wp:posOffset>190832</wp:posOffset>
@@ -3597,7 +4086,7 @@
               <v:stroke joinstyle="miter"/>
               <v:path gradientshapeok="t" o:connecttype="rect"/>
             </v:shapetype>
-            <v:shape id="Text Box 78" o:spid="_x0000_s1026" type="#_x0000_t202" style="position:absolute;left:0;text-align:left;margin-left:15.05pt;margin-top:19.95pt;width:185.35pt;height:33.55pt;z-index:251665408;visibility:visible;mso-wrap-style:square;mso-width-percent:0;mso-height-percent:0;mso-wrap-distance-left:9pt;mso-wrap-distance-top:0;mso-wrap-distance-right:9pt;mso-wrap-distance-bottom:0;mso-position-horizontal:absolute;mso-position-horizontal-relative:page;mso-position-vertical:absolute;mso-position-vertical-relative:text;mso-width-percent:0;mso-height-percent:0;mso-width-relative:margin;mso-height-relative:margin;v-text-anchor:top" o:gfxdata="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" filled="f" stroked="f">
+            <v:shape id="Text Box 78" o:spid="_x0000_s1026" type="#_x0000_t202" style="position:absolute;left:0;text-align:left;margin-left:15.05pt;margin-top:19.95pt;width:185.35pt;height:33.55pt;z-index:251654656;visibility:visible;mso-wrap-style:square;mso-width-percent:0;mso-height-percent:0;mso-wrap-distance-left:9pt;mso-wrap-distance-top:0;mso-wrap-distance-right:9pt;mso-wrap-distance-bottom:0;mso-position-horizontal:absolute;mso-position-horizontal-relative:page;mso-position-vertical:absolute;mso-position-vertical-relative:text;mso-width-percent:0;mso-height-percent:0;mso-width-relative:margin;mso-height-relative:margin;v-text-anchor:top" o:gfxdata="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" filled="f" stroked="f">
               <v:textbox>
                 <w:txbxContent>
                   <w:p>
@@ -3676,10 +4165,44 @@
         <w:szCs w:val="2"/>
         <w:lang w:eastAsia="es-MX"/>
       </w:rPr>
+      <w:pict w14:anchorId="0036DFC4">
+        <v:shapetype id="_x0000_t75" coordsize="21600,21600" o:spt="75" o:preferrelative="t" path="m@4@5l@4@11@9@11@9@5xe" filled="f" stroked="f">
+          <v:stroke joinstyle="miter"/>
+          <v:formulas>
+            <v:f eqn="if lineDrawn pixelLineWidth 0"/>
+            <v:f eqn="sum @0 1 0"/>
+            <v:f eqn="sum 0 0 @1"/>
+            <v:f eqn="prod @2 1 2"/>
+            <v:f eqn="prod @3 21600 pixelWidth"/>
+            <v:f eqn="prod @3 21600 pixelHeight"/>
+            <v:f eqn="sum @0 0 1"/>
+            <v:f eqn="prod @6 1 2"/>
+            <v:f eqn="prod @7 21600 pixelWidth"/>
+            <v:f eqn="sum @8 21600 0"/>
+            <v:f eqn="prod @7 21600 pixelHeight"/>
+            <v:f eqn="sum @10 21600 0"/>
+          </v:formulas>
+          <v:path o:extrusionok="f" gradientshapeok="t" o:connecttype="rect"/>
+          <o:lock v:ext="edit" aspectratio="t"/>
+        </v:shapetype>
+        <v:shape id="WordPictureWatermark99442740" o:spid="_x0000_s1027" type="#_x0000_t75" alt="" style="position:absolute;left:0;text-align:left;margin-left:259.95pt;margin-top:880.9pt;width:266.85pt;height:40.3pt;z-index:-251655680;mso-wrap-edited:f;mso-position-horizontal-relative:margin;mso-position-vertical-relative:margin" o:allowincell="f">
+          <v:imagedata r:id="rId2" o:title="Hoja Membretada_SSP_Mesa de trabajo 1" croptop="59316f" cropbottom="2232f" cropleft="38202f"/>
+          <w10:wrap anchorx="margin" anchory="margin"/>
+        </v:shape>
+      </w:pict>
+    </w:r>
+    <w:r>
+      <w:rPr>
+        <w:rFonts w:ascii="Arial" w:hAnsi="Arial" w:cs="Arial"/>
+        <w:noProof/>
+        <w:sz w:val="2"/>
+        <w:szCs w:val="2"/>
+        <w:lang w:eastAsia="es-MX"/>
+      </w:rPr>
       <mc:AlternateContent>
         <mc:Choice Requires="wps">
           <w:drawing>
-            <wp:anchor distT="0" distB="0" distL="114300" distR="114300" simplePos="0" relativeHeight="251667456" behindDoc="0" locked="0" layoutInCell="1" allowOverlap="1" wp14:anchorId="58B5E304" wp14:editId="341C39C9">
+            <wp:anchor distT="0" distB="0" distL="114300" distR="114300" simplePos="0" relativeHeight="251655680" behindDoc="0" locked="0" layoutInCell="1" allowOverlap="1" wp14:anchorId="58B5E304" wp14:editId="341C39C9">
               <wp:simplePos x="0" y="0"/>
               <wp:positionH relativeFrom="page">
                 <wp:posOffset>5510613</wp:posOffset>
@@ -3866,7 +4389,7 @@
         </mc:Choice>
         <mc:Fallback>
           <w:pict>
-            <v:shape w14:anchorId="58B5E304" id="_x0000_s1027" type="#_x0000_t202" style="position:absolute;left:0;text-align:left;margin-left:433.9pt;margin-top:15.4pt;width:177.15pt;height:35.85pt;z-index:251667456;visibility:visible;mso-wrap-style:square;mso-width-percent:0;mso-height-percent:0;mso-wrap-distance-left:9pt;mso-wrap-distance-top:0;mso-wrap-distance-right:9pt;mso-wrap-distance-bottom:0;mso-position-horizontal:absolute;mso-position-horizontal-relative:page;mso-position-vertical:absolute;mso-position-vertical-relative:text;mso-width-percent:0;mso-height-percent:0;mso-width-relative:margin;mso-height-relative:margin;v-text-anchor:top" o:gfxdata="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" filled="f" stroked="f">
+            <v:shape w14:anchorId="58B5E304" id="_x0000_s1027" type="#_x0000_t202" style="position:absolute;left:0;text-align:left;margin-left:433.9pt;margin-top:15.4pt;width:177.15pt;height:35.85pt;z-index:251655680;visibility:visible;mso-wrap-style:square;mso-width-percent:0;mso-height-percent:0;mso-wrap-distance-left:9pt;mso-wrap-distance-top:0;mso-wrap-distance-right:9pt;mso-wrap-distance-bottom:0;mso-position-horizontal:absolute;mso-position-horizontal-relative:page;mso-position-vertical:absolute;mso-position-vertical-relative:text;mso-width-percent:0;mso-height-percent:0;mso-width-relative:margin;mso-height-relative:margin;v-text-anchor:top" o:gfxdata="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" filled="f" stroked="f">
               <v:textbox>
                 <w:txbxContent>
                   <w:p>
@@ -3994,6 +4517,16 @@
 </w:ftr>
 </file>
 
+<file path=word/footer3.xml><?xml version="1.0" encoding="utf-8"?>
+<w:ftr xmlns:wpc="http://schemas.microsoft.com/office/word/2010/wordprocessingCanvas" xmlns:cx="http://schemas.microsoft.com/office/drawing/2014/chartex" xmlns:cx1="http://schemas.microsoft.com/office/drawing/2015/9/8/chartex" xmlns:cx2="http://schemas.microsoft.com/office/drawing/2015/10/21/chartex" xmlns:cx3="http://schemas.microsoft.com/office/drawing/2016/5/9/chartex" xmlns:cx4="http://schemas.microsoft.com/office/drawing/2016/5/10/chartex" xmlns:cx5="http://schemas.microsoft.com/office/drawing/2016/5/11/chartex" xmlns:cx6="http://schemas.microsoft.com/office/drawing/2016/5/12/chartex" xmlns:cx7="http://schemas.microsoft.com/office/drawing/2016/5/13/chartex" xmlns:cx8="http://schemas.microsoft.com/office/drawing/2016/5/14/chartex" xmlns:mc="http://schemas.openxmlformats.org/markup-compatibility/2006" xmlns:aink="http://schemas.microsoft.com/office/drawing/2016/ink" xmlns:am3d="http://schemas.microsoft.com/office/drawing/2017/model3d" xmlns:o="urn:schemas-microsoft-com:office:office" xmlns:oel="http://schemas.microsoft.com/office/2019/extlst" xmlns:r="http://schemas.openxmlformats.org/officeDocument/2006/relationships" xmlns:m="http://schemas.openxmlformats.org/officeDocument/2006/math" xmlns:v="urn:schemas-microsoft-com:vml" xmlns:wp14="http://schemas.microsoft.com/office/word/2010/wordprocessingDrawing" xmlns:wp="http://schemas.openxmlformats.org/drawingml/2006/wordprocessingDrawing" xmlns:w10="urn:schemas-microsoft-com:office:word" xmlns:w="http://schemas.openxmlformats.org/wordprocessingml/2006/main" xmlns:w14="http://schemas.microsoft.com/office/word/2010/wordml" xmlns:w15="http://schemas.microsoft.com/office/word/2012/wordml" xmlns:w16cex="http://schemas.microsoft.com/office/word/2018/wordml/cex" xmlns:w16cid="http://schemas.microsoft.com/office/word/2016/wordml/cid" xmlns:w16="http://schemas.microsoft.com/office/word/2018/wordml" xmlns:w16sdtdh="http://schemas.microsoft.com/office/word/2020/wordml/sdtdatahash" xmlns:w16se="http://schemas.microsoft.com/office/word/2015/wordml/symex" xmlns:wpg="http://schemas.microsoft.com/office/word/2010/wordprocessingGroup" xmlns:wpi="http://schemas.microsoft.com/office/word/2010/wordprocessingInk" xmlns:wne="http://schemas.microsoft.com/office/word/2006/wordml" xmlns:wps="http://schemas.microsoft.com/office/word/2010/wordprocessingShape" mc:Ignorable="w14 w15 w16se w16cid w16 w16cex w16sdtdh wp14">
+  <w:p>
+    <w:pPr>
+      <w:pStyle w:val="Piedepgina"/>
+    </w:pPr>
+  </w:p>
+</w:ftr>
+</file>
+
 <file path=word/footnotes.xml><?xml version="1.0" encoding="utf-8"?>
 <w:footnotes xmlns:wpc="http://schemas.microsoft.com/office/word/2010/wordprocessingCanvas" xmlns:cx="http://schemas.microsoft.com/office/drawing/2014/chartex" xmlns:cx1="http://schemas.microsoft.com/office/drawing/2015/9/8/chartex" xmlns:cx2="http://schemas.microsoft.com/office/drawing/2015/10/21/chartex" xmlns:cx3="http://schemas.microsoft.com/office/drawing/2016/5/9/chartex" xmlns:cx4="http://schemas.microsoft.com/office/drawing/2016/5/10/chartex" xmlns:cx5="http://schemas.microsoft.com/office/drawing/2016/5/11/chartex" xmlns:cx6="http://schemas.microsoft.com/office/drawing/2016/5/12/chartex" xmlns:cx7="http://schemas.microsoft.com/office/drawing/2016/5/13/chartex" xmlns:cx8="http://schemas.microsoft.com/office/drawing/2016/5/14/chartex" xmlns:mc="http://schemas.openxmlformats.org/markup-compatibility/2006" xmlns:aink="http://schemas.microsoft.com/office/drawing/2016/ink" xmlns:am3d="http://schemas.microsoft.com/office/drawing/2017/model3d" xmlns:o="urn:schemas-microsoft-com:office:office" xmlns:oel="http://schemas.microsoft.com/office/2019/extlst" xmlns:r="http://schemas.openxmlformats.org/officeDocument/2006/relationships" xmlns:m="http://schemas.openxmlformats.org/officeDocument/2006/math" xmlns:v="urn:schemas-microsoft-com:vml" xmlns:wp14="http://schemas.microsoft.com/office/word/2010/wordprocessingDrawing" xmlns:wp="http://schemas.openxmlformats.org/drawingml/2006/wordprocessingDrawing" xmlns:w10="urn:schemas-microsoft-com:office:word" xmlns:w="http://schemas.openxmlformats.org/wordprocessingml/2006/main" xmlns:w14="http://schemas.microsoft.com/office/word/2010/wordml" xmlns:w15="http://schemas.microsoft.com/office/word/2012/wordml" xmlns:w16cex="http://schemas.microsoft.com/office/word/2018/wordml/cex" xmlns:w16cid="http://schemas.microsoft.com/office/word/2016/wordml/cid" xmlns:w16="http://schemas.microsoft.com/office/word/2018/wordml" xmlns:w16sdtdh="http://schemas.microsoft.com/office/word/2020/wordml/sdtdatahash" xmlns:w16se="http://schemas.microsoft.com/office/word/2015/wordml/symex" xmlns:wpg="http://schemas.microsoft.com/office/word/2010/wordprocessingGroup" xmlns:wpi="http://schemas.microsoft.com/office/word/2010/wordprocessingInk" xmlns:wne="http://schemas.microsoft.com/office/word/2006/wordml" xmlns:wps="http://schemas.microsoft.com/office/word/2010/wordprocessingShape" mc:Ignorable="w14 w15 w16se w16cid w16 w16cex w16sdtdh wp14">
   <w:footnote w:type="separator" w:id="-1">
@@ -4025,24 +4558,33 @@
     <w:pPr>
       <w:pStyle w:val="Encabezado"/>
     </w:pPr>
+  </w:p>
+</w:hdr>
+</file>
+
+<file path=word/header2.xml><?xml version="1.0" encoding="utf-8"?>
+<w:hdr xmlns:wpc="http://schemas.microsoft.com/office/word/2010/wordprocessingCanvas" xmlns:cx="http://schemas.microsoft.com/office/drawing/2014/chartex" xmlns:cx1="http://schemas.microsoft.com/office/drawing/2015/9/8/chartex" xmlns:cx2="http://schemas.microsoft.com/office/drawing/2015/10/21/chartex" xmlns:cx3="http://schemas.microsoft.com/office/drawing/2016/5/9/chartex" xmlns:cx4="http://schemas.microsoft.com/office/drawing/2016/5/10/chartex" xmlns:cx5="http://schemas.microsoft.com/office/drawing/2016/5/11/chartex" xmlns:cx6="http://schemas.microsoft.com/office/drawing/2016/5/12/chartex" xmlns:cx7="http://schemas.microsoft.com/office/drawing/2016/5/13/chartex" xmlns:cx8="http://schemas.microsoft.com/office/drawing/2016/5/14/chartex" xmlns:mc="http://schemas.openxmlformats.org/markup-compatibility/2006" xmlns:aink="http://schemas.microsoft.com/office/drawing/2016/ink" xmlns:am3d="http://schemas.microsoft.com/office/drawing/2017/model3d" xmlns:o="urn:schemas-microsoft-com:office:office" xmlns:oel="http://schemas.microsoft.com/office/2019/extlst" xmlns:r="http://schemas.openxmlformats.org/officeDocument/2006/relationships" xmlns:m="http://schemas.openxmlformats.org/officeDocument/2006/math" xmlns:v="urn:schemas-microsoft-com:vml" xmlns:wp14="http://schemas.microsoft.com/office/word/2010/wordprocessingDrawing" xmlns:wp="http://schemas.openxmlformats.org/drawingml/2006/wordprocessingDrawing" xmlns:w10="urn:schemas-microsoft-com:office:word" xmlns:w="http://schemas.openxmlformats.org/wordprocessingml/2006/main" xmlns:w14="http://schemas.microsoft.com/office/word/2010/wordml" xmlns:w15="http://schemas.microsoft.com/office/word/2012/wordml" xmlns:w16cex="http://schemas.microsoft.com/office/word/2018/wordml/cex" xmlns:w16cid="http://schemas.microsoft.com/office/word/2016/wordml/cid" xmlns:w16="http://schemas.microsoft.com/office/word/2018/wordml" xmlns:w16sdtdh="http://schemas.microsoft.com/office/word/2020/wordml/sdtdatahash" xmlns:w16se="http://schemas.microsoft.com/office/word/2015/wordml/symex" xmlns:wpg="http://schemas.microsoft.com/office/word/2010/wordprocessingGroup" xmlns:wpi="http://schemas.microsoft.com/office/word/2010/wordprocessingInk" xmlns:wne="http://schemas.microsoft.com/office/word/2006/wordml" xmlns:wps="http://schemas.microsoft.com/office/word/2010/wordprocessingShape" mc:Ignorable="w14 w15 w16se w16cid w16 w16cex w16sdtdh wp14">
+  <w:p>
+    <w:pPr>
+      <w:pStyle w:val="Encabezado"/>
+    </w:pPr>
     <w:r>
       <w:rPr>
         <w:noProof/>
-        <w:lang w:eastAsia="es-MX"/>
       </w:rPr>
       <w:drawing>
-        <wp:anchor distT="0" distB="0" distL="114300" distR="114300" simplePos="0" relativeHeight="251661312" behindDoc="1" locked="0" layoutInCell="1" allowOverlap="1" wp14:anchorId="53460E96" wp14:editId="742C416B">
+        <wp:anchor distT="0" distB="0" distL="114300" distR="114300" simplePos="0" relativeHeight="251657728" behindDoc="1" locked="0" layoutInCell="0" allowOverlap="1" wp14:anchorId="0036DFC4" wp14:editId="722C6A9B">
           <wp:simplePos x="0" y="0"/>
-          <wp:positionH relativeFrom="page">
+          <wp:positionH relativeFrom="margin">
             <wp:align>right</wp:align>
           </wp:positionH>
-          <wp:positionV relativeFrom="paragraph">
-            <wp:posOffset>2255677</wp:posOffset>
+          <wp:positionV relativeFrom="topMargin">
+            <wp:align>bottom</wp:align>
           </wp:positionV>
-          <wp:extent cx="7776931" cy="7369791"/>
-          <wp:effectExtent l="0" t="0" r="0" b="3175"/>
+          <wp:extent cx="1271270" cy="842010"/>
+          <wp:effectExtent l="0" t="0" r="5080" b="0"/>
           <wp:wrapNone/>
-          <wp:docPr id="56" name="Imagen 56"/>
+          <wp:docPr id="4" name="Imagen 4"/>
           <wp:cNvGraphicFramePr>
             <a:graphicFrameLocks xmlns:a="http://schemas.openxmlformats.org/drawingml/2006/main" noChangeAspect="1"/>
           </wp:cNvGraphicFramePr>
@@ -4050,44 +4592,41 @@
             <a:graphicData uri="http://schemas.openxmlformats.org/drawingml/2006/picture">
               <pic:pic xmlns:pic="http://schemas.openxmlformats.org/drawingml/2006/picture">
                 <pic:nvPicPr>
-                  <pic:cNvPr id="1" name="Hoja de membrete Carta SSP-01.jpg"/>
-                  <pic:cNvPicPr/>
+                  <pic:cNvPr id="0" name="Picture 2"/>
+                  <pic:cNvPicPr>
+                    <a:picLocks noChangeAspect="1" noChangeArrowheads="1"/>
+                  </pic:cNvPicPr>
                 </pic:nvPicPr>
-                <pic:blipFill rotWithShape="1">
-                  <a:blip r:embed="rId1" cstate="print">
+                <pic:blipFill>
+                  <a:blip r:embed="rId1">
                     <a:extLst>
                       <a:ext uri="{28A0092B-C50C-407E-A947-70E740481C1C}">
                         <a14:useLocalDpi xmlns:a14="http://schemas.microsoft.com/office/drawing/2010/main" val="0"/>
                       </a:ext>
                     </a:extLst>
                   </a:blip>
-                  <a:srcRect t="12610" b="14160"/>
-                  <a:stretch/>
+                  <a:srcRect l="66393" t="4471" r="9383" b="83131"/>
+                  <a:stretch>
+                    <a:fillRect/>
+                  </a:stretch>
                 </pic:blipFill>
                 <pic:spPr bwMode="auto">
                   <a:xfrm>
                     <a:off x="0" y="0"/>
-                    <a:ext cx="7776931" cy="7369791"/>
+                    <a:ext cx="1271270" cy="842010"/>
                   </a:xfrm>
                   <a:prstGeom prst="rect">
                     <a:avLst/>
                   </a:prstGeom>
-                  <a:ln>
-                    <a:noFill/>
-                  </a:ln>
-                  <a:extLst>
-                    <a:ext uri="{53640926-AAD7-44D8-BBD7-CCE9431645EC}">
-                      <a14:shadowObscured xmlns:a14="http://schemas.microsoft.com/office/drawing/2010/main"/>
-                    </a:ext>
-                  </a:extLst>
+                  <a:noFill/>
                 </pic:spPr>
               </pic:pic>
             </a:graphicData>
           </a:graphic>
-          <wp14:sizeRelH relativeFrom="margin">
+          <wp14:sizeRelH relativeFrom="page">
             <wp14:pctWidth>0</wp14:pctWidth>
           </wp14:sizeRelH>
-          <wp14:sizeRelV relativeFrom="margin">
+          <wp14:sizeRelV relativeFrom="page">
             <wp14:pctHeight>0</wp14:pctHeight>
           </wp14:sizeRelV>
         </wp:anchor>
@@ -4098,18 +4637,18 @@
         <w:noProof/>
       </w:rPr>
       <w:drawing>
-        <wp:anchor distT="0" distB="0" distL="114300" distR="114300" simplePos="0" relativeHeight="251659264" behindDoc="1" locked="0" layoutInCell="1" allowOverlap="1" wp14:anchorId="6C13B70C" wp14:editId="473FC3AA">
+        <wp:anchor distT="0" distB="0" distL="114300" distR="114300" simplePos="0" relativeHeight="251656704" behindDoc="1" locked="0" layoutInCell="0" allowOverlap="1" wp14:anchorId="0036DFC4" wp14:editId="5A67AA19">
           <wp:simplePos x="0" y="0"/>
           <wp:positionH relativeFrom="margin">
-            <wp:align>center</wp:align>
+            <wp:align>left</wp:align>
           </wp:positionH>
-          <wp:positionV relativeFrom="paragraph">
-            <wp:posOffset>-451897</wp:posOffset>
+          <wp:positionV relativeFrom="topMargin">
+            <wp:align>bottom</wp:align>
           </wp:positionV>
-          <wp:extent cx="3345180" cy="1165837"/>
-          <wp:effectExtent l="0" t="0" r="0" b="0"/>
+          <wp:extent cx="817880" cy="895985"/>
+          <wp:effectExtent l="0" t="0" r="1270" b="0"/>
           <wp:wrapNone/>
-          <wp:docPr id="57" name="Imagen 57"/>
+          <wp:docPr id="3" name="Imagen 3"/>
           <wp:cNvGraphicFramePr>
             <a:graphicFrameLocks xmlns:a="http://schemas.openxmlformats.org/drawingml/2006/main" noChangeAspect="1"/>
           </wp:cNvGraphicFramePr>
@@ -4122,47 +4661,51 @@
                     <a:picLocks noChangeAspect="1" noChangeArrowheads="1"/>
                   </pic:cNvPicPr>
                 </pic:nvPicPr>
-                <pic:blipFill rotWithShape="1">
-                  <a:blip r:embed="rId2">
+                <pic:blipFill>
+                  <a:blip r:embed="rId1">
                     <a:extLst>
                       <a:ext uri="{28A0092B-C50C-407E-A947-70E740481C1C}">
                         <a14:useLocalDpi xmlns:a14="http://schemas.microsoft.com/office/drawing/2010/main" val="0"/>
                       </a:ext>
                     </a:extLst>
                   </a:blip>
-                  <a:srcRect t="28366" b="26576"/>
-                  <a:stretch/>
+                  <a:srcRect l="16077" t="3928" r="69356" b="83736"/>
+                  <a:stretch>
+                    <a:fillRect/>
+                  </a:stretch>
                 </pic:blipFill>
                 <pic:spPr bwMode="auto">
                   <a:xfrm>
                     <a:off x="0" y="0"/>
-                    <a:ext cx="3345180" cy="1165837"/>
+                    <a:ext cx="817880" cy="895985"/>
                   </a:xfrm>
                   <a:prstGeom prst="rect">
                     <a:avLst/>
                   </a:prstGeom>
                   <a:noFill/>
-                  <a:ln>
-                    <a:noFill/>
-                  </a:ln>
-                  <a:extLst>
-                    <a:ext uri="{53640926-AAD7-44D8-BBD7-CCE9431645EC}">
-                      <a14:shadowObscured xmlns:a14="http://schemas.microsoft.com/office/drawing/2010/main"/>
-                    </a:ext>
-                  </a:extLst>
                 </pic:spPr>
               </pic:pic>
             </a:graphicData>
           </a:graphic>
-          <wp14:sizeRelH relativeFrom="margin">
+          <wp14:sizeRelH relativeFrom="page">
             <wp14:pctWidth>0</wp14:pctWidth>
           </wp14:sizeRelH>
-          <wp14:sizeRelV relativeFrom="margin">
+          <wp14:sizeRelV relativeFrom="page">
             <wp14:pctHeight>0</wp14:pctHeight>
           </wp14:sizeRelV>
         </wp:anchor>
       </w:drawing>
     </w:r>
+  </w:p>
+</w:hdr>
+</file>
+
+<file path=word/header3.xml><?xml version="1.0" encoding="utf-8"?>
+<w:hdr xmlns:wpc="http://schemas.microsoft.com/office/word/2010/wordprocessingCanvas" xmlns:cx="http://schemas.microsoft.com/office/drawing/2014/chartex" xmlns:cx1="http://schemas.microsoft.com/office/drawing/2015/9/8/chartex" xmlns:cx2="http://schemas.microsoft.com/office/drawing/2015/10/21/chartex" xmlns:cx3="http://schemas.microsoft.com/office/drawing/2016/5/9/chartex" xmlns:cx4="http://schemas.microsoft.com/office/drawing/2016/5/10/chartex" xmlns:cx5="http://schemas.microsoft.com/office/drawing/2016/5/11/chartex" xmlns:cx6="http://schemas.microsoft.com/office/drawing/2016/5/12/chartex" xmlns:cx7="http://schemas.microsoft.com/office/drawing/2016/5/13/chartex" xmlns:cx8="http://schemas.microsoft.com/office/drawing/2016/5/14/chartex" xmlns:mc="http://schemas.openxmlformats.org/markup-compatibility/2006" xmlns:aink="http://schemas.microsoft.com/office/drawing/2016/ink" xmlns:am3d="http://schemas.microsoft.com/office/drawing/2017/model3d" xmlns:o="urn:schemas-microsoft-com:office:office" xmlns:oel="http://schemas.microsoft.com/office/2019/extlst" xmlns:r="http://schemas.openxmlformats.org/officeDocument/2006/relationships" xmlns:m="http://schemas.openxmlformats.org/officeDocument/2006/math" xmlns:v="urn:schemas-microsoft-com:vml" xmlns:wp14="http://schemas.microsoft.com/office/word/2010/wordprocessingDrawing" xmlns:wp="http://schemas.openxmlformats.org/drawingml/2006/wordprocessingDrawing" xmlns:w10="urn:schemas-microsoft-com:office:word" xmlns:w="http://schemas.openxmlformats.org/wordprocessingml/2006/main" xmlns:w14="http://schemas.microsoft.com/office/word/2010/wordml" xmlns:w15="http://schemas.microsoft.com/office/word/2012/wordml" xmlns:w16cex="http://schemas.microsoft.com/office/word/2018/wordml/cex" xmlns:w16cid="http://schemas.microsoft.com/office/word/2016/wordml/cid" xmlns:w16="http://schemas.microsoft.com/office/word/2018/wordml" xmlns:w16sdtdh="http://schemas.microsoft.com/office/word/2020/wordml/sdtdatahash" xmlns:w16se="http://schemas.microsoft.com/office/word/2015/wordml/symex" xmlns:wpg="http://schemas.microsoft.com/office/word/2010/wordprocessingGroup" xmlns:wpi="http://schemas.microsoft.com/office/word/2010/wordprocessingInk" xmlns:wne="http://schemas.microsoft.com/office/word/2006/wordml" xmlns:wps="http://schemas.microsoft.com/office/word/2010/wordprocessingShape" mc:Ignorable="w14 w15 w16se w16cid w16 w16cex w16sdtdh wp14">
+  <w:p>
+    <w:pPr>
+      <w:pStyle w:val="Encabezado"/>
+    </w:pPr>
   </w:p>
 </w:hdr>
 </file>
@@ -4190,7 +4733,7 @@
         <v:path o:extrusionok="f" gradientshapeok="t" o:connecttype="rect"/>
         <o:lock v:ext="edit" aspectratio="t"/>
       </v:shapetype>
-      <v:shape id="_x0000_i1102" type="#_x0000_t75" style="width:14.05pt;height:14.05pt" o:bullet="t">
+      <v:shape id="_x0000_i1038" type="#_x0000_t75" style="width:14.25pt;height:14.25pt" o:bullet="t">
         <v:imagedata r:id="rId1" o:title="mso6D69"/>
       </v:shape>
     </w:pict>

</xml_diff>